<commit_message>
feat : ldr에 ram section 추가하여 buffer에 할당 성공
</commit_message>
<xml_diff>
--- a/_1_document/manual.docx
+++ b/_1_document/manual.docx
@@ -930,6 +930,9 @@
         <w:br/>
       </w:r>
       <w:r>
+        <w:rPr>
+          <w:noProof/>
+        </w:rPr>
         <w:drawing>
           <wp:inline distT="0" distB="0" distL="0" distR="0" wp14:anchorId="3E78A393" wp14:editId="119CA927">
             <wp:extent cx="5731510" cy="3581400"/>
@@ -974,8 +977,202 @@
           <w:ilvl w:val="0"/>
           <w:numId w:val="1"/>
         </w:numPr>
-        <w:rPr>
-          <w:rFonts w:hint="eastAsia"/>
+      </w:pPr>
+      <w:proofErr w:type="spellStart"/>
+      <w:r>
+        <w:rPr>
+          <w:rFonts w:hint="eastAsia"/>
+        </w:rPr>
+        <w:lastRenderedPageBreak/>
+        <w:t>링커</w:t>
+      </w:r>
+      <w:proofErr w:type="spellEnd"/>
+      <w:r>
+        <w:rPr>
+          <w:rFonts w:hint="eastAsia"/>
+        </w:rPr>
+        <w:t xml:space="preserve"> 지정, KEEP에 위치한 section이름이 buffer attribute 매크로에 사용된다.</w:t>
+      </w:r>
+    </w:p>
+    <w:p>
+      <w:pPr>
+        <w:pStyle w:val="a6"/>
+        <w:numPr>
+          <w:ilvl w:val="0"/>
+          <w:numId w:val="1"/>
+        </w:numPr>
+        <w:rPr>
+          <w:sz w:val="18"/>
+          <w:szCs w:val="18"/>
+        </w:rPr>
+      </w:pPr>
+      <w:r>
+        <w:rPr>
+          <w:sz w:val="18"/>
+          <w:szCs w:val="18"/>
+        </w:rPr>
+        <w:t>uint32_t</w:t>
+      </w:r>
+      <w:r>
+        <w:rPr>
+          <w:rFonts w:hint="eastAsia"/>
+          <w:sz w:val="18"/>
+          <w:szCs w:val="18"/>
+        </w:rPr>
+        <w:t xml:space="preserve"> </w:t>
+      </w:r>
+      <w:r>
+        <w:rPr>
+          <w:sz w:val="18"/>
+          <w:szCs w:val="18"/>
+        </w:rPr>
+        <w:t>__attribute__((section(".ram3section")))cache_buff[DEF_TEST_ARR_LENGTH</w:t>
+      </w:r>
+      <w:proofErr w:type="gramStart"/>
+      <w:r>
+        <w:rPr>
+          <w:sz w:val="18"/>
+          <w:szCs w:val="18"/>
+        </w:rPr>
+        <w:t>];</w:t>
+      </w:r>
+      <w:proofErr w:type="spellStart"/>
+      <w:r>
+        <w:rPr>
+          <w:rFonts w:hint="eastAsia"/>
+          <w:sz w:val="18"/>
+          <w:szCs w:val="18"/>
+        </w:rPr>
+        <w:t>으로</w:t>
+      </w:r>
+      <w:proofErr w:type="spellEnd"/>
+      <w:proofErr w:type="gramEnd"/>
+      <w:r>
+        <w:rPr>
+          <w:rFonts w:hint="eastAsia"/>
+          <w:sz w:val="18"/>
+          <w:szCs w:val="18"/>
+        </w:rPr>
+        <w:t xml:space="preserve"> 생성</w:t>
+      </w:r>
+    </w:p>
+    <w:p>
+      <w:pPr>
+        <w:pStyle w:val="a6"/>
+        <w:numPr>
+          <w:ilvl w:val="0"/>
+          <w:numId w:val="1"/>
+        </w:numPr>
+        <w:rPr>
+          <w:sz w:val="18"/>
+          <w:szCs w:val="18"/>
+        </w:rPr>
+      </w:pPr>
+      <w:r>
+        <w:rPr>
+          <w:rFonts w:hint="eastAsia"/>
+          <w:szCs w:val="22"/>
+        </w:rPr>
+        <w:t xml:space="preserve">section이름이 </w:t>
+      </w:r>
+      <w:proofErr w:type="spellStart"/>
+      <w:r>
+        <w:rPr>
+          <w:rFonts w:hint="eastAsia"/>
+          <w:szCs w:val="22"/>
+        </w:rPr>
+        <w:t>링커에</w:t>
+      </w:r>
+      <w:proofErr w:type="spellEnd"/>
+      <w:r>
+        <w:rPr>
+          <w:rFonts w:hint="eastAsia"/>
+          <w:szCs w:val="22"/>
+        </w:rPr>
+        <w:t xml:space="preserve"> 없으면 </w:t>
+      </w:r>
+      <w:r>
+        <w:rPr>
+          <w:szCs w:val="22"/>
+        </w:rPr>
+        <w:t>RAM_D1</w:t>
+      </w:r>
+      <w:r>
+        <w:rPr>
+          <w:rFonts w:hint="eastAsia"/>
+          <w:szCs w:val="22"/>
+        </w:rPr>
+        <w:t>에 생성됨</w:t>
+      </w:r>
+      <w:r>
+        <w:rPr>
+          <w:rFonts w:hint="eastAsia"/>
+          <w:szCs w:val="22"/>
+        </w:rPr>
+        <w:t xml:space="preserve">(0x24000000 </w:t>
+      </w:r>
+      <w:proofErr w:type="spellStart"/>
+      <w:r>
+        <w:rPr>
+          <w:rFonts w:hint="eastAsia"/>
+          <w:szCs w:val="22"/>
+        </w:rPr>
+        <w:t>쯔음</w:t>
+      </w:r>
+      <w:proofErr w:type="spellEnd"/>
+      <w:r>
+        <w:rPr>
+          <w:rFonts w:hint="eastAsia"/>
+          <w:szCs w:val="22"/>
+        </w:rPr>
+        <w:t>)</w:t>
+      </w:r>
+    </w:p>
+    <w:p>
+      <w:pPr>
+        <w:pStyle w:val="a6"/>
+        <w:numPr>
+          <w:ilvl w:val="0"/>
+          <w:numId w:val="1"/>
+        </w:numPr>
+        <w:rPr>
+          <w:szCs w:val="22"/>
+        </w:rPr>
+      </w:pPr>
+      <w:r>
+        <w:rPr>
+          <w:rFonts w:hint="eastAsia"/>
+          <w:szCs w:val="22"/>
+        </w:rPr>
+        <w:t xml:space="preserve">여러 번 생성하면 linker에 </w:t>
+      </w:r>
+      <w:r>
+        <w:rPr>
+          <w:rFonts w:hint="eastAsia"/>
+          <w:szCs w:val="22"/>
+        </w:rPr>
+        <w:t xml:space="preserve">위치한 순서대로 address가 증가하며 section이 </w:t>
+      </w:r>
+      <w:proofErr w:type="spellStart"/>
+      <w:r>
+        <w:rPr>
+          <w:rFonts w:hint="eastAsia"/>
+          <w:szCs w:val="22"/>
+        </w:rPr>
+        <w:t>위치하게됨</w:t>
+      </w:r>
+      <w:proofErr w:type="spellEnd"/>
+    </w:p>
+    <w:p>
+      <w:pPr>
+        <w:pStyle w:val="a6"/>
+        <w:numPr>
+          <w:ilvl w:val="0"/>
+          <w:numId w:val="1"/>
+        </w:numPr>
+        <w:rPr>
+          <w:rFonts w:hint="eastAsia"/>
+          <w:szCs w:val="22"/>
         </w:rPr>
       </w:pPr>
     </w:p>
@@ -1693,7 +1890,6 @@
   <w:style w:type="character" w:default="1" w:styleId="a0">
     <w:name w:val="Default Paragraph Font"/>
     <w:uiPriority w:val="1"/>
-    <w:semiHidden/>
     <w:unhideWhenUsed/>
   </w:style>
   <w:style w:type="table" w:default="1" w:styleId="a1">

</xml_diff>

<commit_message>
feat : usart dma transmit동작시 interrupt가 동작하지 않아 huart gstate가 ready로 동작하지 않음
</commit_message>
<xml_diff>
--- a/_1_document/manual.docx
+++ b/_1_document/manual.docx
@@ -10,82 +10,18 @@
           <w:numId w:val="1"/>
         </w:numPr>
       </w:pPr>
-      <w:proofErr w:type="spellStart"/>
-      <w:r>
-        <w:rPr>
-          <w:rFonts w:hint="eastAsia"/>
-        </w:rPr>
-        <w:t>s_config</w:t>
-      </w:r>
-      <w:proofErr w:type="spellEnd"/>
-      <w:r>
-        <w:rPr>
-          <w:rFonts w:hint="eastAsia"/>
-        </w:rPr>
-        <w:t xml:space="preserve">의 status byte length 설정이 </w:t>
-      </w:r>
-      <w:proofErr w:type="spellStart"/>
-      <w:r>
-        <w:rPr>
-          <w:rFonts w:hint="eastAsia"/>
-        </w:rPr>
-        <w:t>octo</w:t>
-      </w:r>
-      <w:proofErr w:type="spellEnd"/>
+      <w:r>
+        <w:rPr>
+          <w:rFonts w:hint="eastAsia"/>
+        </w:rPr>
+        <w:t>s_config의 status byte length 설정이 octo spi 에서는 s_command의 nbbyte로 이동하였다.</w:t>
+      </w:r>
       <w:r>
         <w:rPr>
           <w:rFonts w:hint="eastAsia"/>
         </w:rPr>
         <w:t xml:space="preserve"> </w:t>
       </w:r>
-      <w:proofErr w:type="spellStart"/>
-      <w:r>
-        <w:rPr>
-          <w:rFonts w:hint="eastAsia"/>
-        </w:rPr>
-        <w:t>spi</w:t>
-      </w:r>
-      <w:proofErr w:type="spellEnd"/>
-      <w:r>
-        <w:rPr>
-          <w:rFonts w:hint="eastAsia"/>
-        </w:rPr>
-        <w:t xml:space="preserve"> 에서는 </w:t>
-      </w:r>
-      <w:proofErr w:type="spellStart"/>
-      <w:r>
-        <w:rPr>
-          <w:rFonts w:hint="eastAsia"/>
-        </w:rPr>
-        <w:t>s_command</w:t>
-      </w:r>
-      <w:proofErr w:type="spellEnd"/>
-      <w:r>
-        <w:rPr>
-          <w:rFonts w:hint="eastAsia"/>
-        </w:rPr>
-        <w:t xml:space="preserve">의 </w:t>
-      </w:r>
-      <w:proofErr w:type="spellStart"/>
-      <w:r>
-        <w:rPr>
-          <w:rFonts w:hint="eastAsia"/>
-        </w:rPr>
-        <w:t>nbbyte</w:t>
-      </w:r>
-      <w:proofErr w:type="spellEnd"/>
-      <w:r>
-        <w:rPr>
-          <w:rFonts w:hint="eastAsia"/>
-        </w:rPr>
-        <w:t>로 이동하였다.</w:t>
-      </w:r>
-      <w:r>
-        <w:rPr>
-          <w:rFonts w:hint="eastAsia"/>
-        </w:rPr>
-        <w:t xml:space="preserve"> </w:t>
-      </w:r>
       <w:r>
         <w:t>A</w:t>
       </w:r>
@@ -93,21 +29,7 @@
         <w:rPr>
           <w:rFonts w:hint="eastAsia"/>
         </w:rPr>
-        <w:t xml:space="preserve">uto polling </w:t>
-      </w:r>
-      <w:proofErr w:type="spellStart"/>
-      <w:r>
-        <w:rPr>
-          <w:rFonts w:hint="eastAsia"/>
-        </w:rPr>
-        <w:t>할시</w:t>
-      </w:r>
-      <w:proofErr w:type="spellEnd"/>
-      <w:r>
-        <w:rPr>
-          <w:rFonts w:hint="eastAsia"/>
-        </w:rPr>
-        <w:t xml:space="preserve"> 참고</w:t>
+        <w:t>uto polling 할시 참고</w:t>
       </w:r>
       <w:r>
         <w:rPr>
@@ -134,35 +56,7 @@
         <w:rPr>
           <w:rFonts w:hint="eastAsia"/>
         </w:rPr>
-        <w:t xml:space="preserve">0xEB(Fast read)에서 alternative byte가 딱히 </w:t>
-      </w:r>
-      <w:proofErr w:type="spellStart"/>
-      <w:r>
-        <w:rPr>
-          <w:rFonts w:hint="eastAsia"/>
-        </w:rPr>
-        <w:t>역할하지</w:t>
-      </w:r>
-      <w:proofErr w:type="spellEnd"/>
-      <w:r>
-        <w:rPr>
-          <w:rFonts w:hint="eastAsia"/>
-        </w:rPr>
-        <w:t xml:space="preserve"> </w:t>
-      </w:r>
-      <w:proofErr w:type="gramStart"/>
-      <w:r>
-        <w:rPr>
-          <w:rFonts w:hint="eastAsia"/>
-        </w:rPr>
-        <w:t>않는듯..</w:t>
-      </w:r>
-      <w:proofErr w:type="gramEnd"/>
-      <w:r>
-        <w:rPr>
-          <w:rFonts w:hint="eastAsia"/>
-        </w:rPr>
-        <w:t xml:space="preserve"> 더미 바이트가 6개가 되어야 최초에 입력되는 3개의 0x88의 데이터가 무시된다.</w:t>
+        <w:t>0xEB(Fast read)에서 alternative byte가 딱히 역할하지 않는듯.. 더미 바이트가 6개가 되어야 최초에 입력되는 3개의 0x88의 데이터가 무시된다.</w:t>
       </w:r>
     </w:p>
     <w:p>
@@ -192,21 +86,7 @@
         <w:rPr>
           <w:rFonts w:hint="eastAsia"/>
         </w:rPr>
-        <w:t>VTOR을 0x24000000 | 0x</w:t>
-      </w:r>
-      <w:proofErr w:type="gramStart"/>
-      <w:r>
-        <w:rPr>
-          <w:rFonts w:hint="eastAsia"/>
-        </w:rPr>
-        <w:t>200 으로</w:t>
-      </w:r>
-      <w:proofErr w:type="gramEnd"/>
-      <w:r>
-        <w:rPr>
-          <w:rFonts w:hint="eastAsia"/>
-        </w:rPr>
-        <w:t xml:space="preserve"> 변경하였음 흠</w:t>
+        <w:t>VTOR을 0x24000000 | 0x200 으로 변경하였음 흠</w:t>
       </w:r>
       <w:r>
         <w:rPr>
@@ -257,42 +137,12 @@
           <w:numId w:val="1"/>
         </w:numPr>
       </w:pPr>
-      <w:proofErr w:type="spellStart"/>
-      <w:r>
-        <w:rPr>
-          <w:rFonts w:hint="eastAsia"/>
-        </w:rPr>
-        <w:t>SystemClock_Config</w:t>
-      </w:r>
-      <w:proofErr w:type="spellEnd"/>
-      <w:r>
-        <w:rPr>
-          <w:rFonts w:hint="eastAsia"/>
-        </w:rPr>
-        <w:t xml:space="preserve">가 warning으로 잡혀 static </w:t>
-      </w:r>
-      <w:proofErr w:type="spellStart"/>
-      <w:r>
-        <w:rPr>
-          <w:rFonts w:hint="eastAsia"/>
-        </w:rPr>
-        <w:t>funtion</w:t>
-      </w:r>
-      <w:proofErr w:type="spellEnd"/>
-      <w:r>
-        <w:rPr>
-          <w:rFonts w:hint="eastAsia"/>
-        </w:rPr>
-        <w:t xml:space="preserve">을 하나 새로 </w:t>
-      </w:r>
-      <w:proofErr w:type="spellStart"/>
-      <w:r>
-        <w:rPr>
-          <w:rFonts w:hint="eastAsia"/>
-        </w:rPr>
-        <w:t>만들어줌</w:t>
-      </w:r>
-      <w:proofErr w:type="spellEnd"/>
+      <w:r>
+        <w:rPr>
+          <w:rFonts w:hint="eastAsia"/>
+        </w:rPr>
+        <w:t>SystemClock_Config가 warning으로 잡혀 static funtion을 하나 새로 만들어줌</w:t>
+      </w:r>
     </w:p>
     <w:p>
       <w:pPr>
@@ -306,16 +156,8 @@
         <w:rPr>
           <w:rFonts w:hint="eastAsia"/>
         </w:rPr>
-        <w:t xml:space="preserve">Linker 변경, discard unused section </w:t>
-      </w:r>
-      <w:proofErr w:type="spellStart"/>
-      <w:r>
-        <w:rPr>
-          <w:rFonts w:hint="eastAsia"/>
-        </w:rPr>
-        <w:t>언체크</w:t>
-      </w:r>
-      <w:proofErr w:type="spellEnd"/>
+        <w:t>Linker 변경, discard unused section 언체크</w:t>
+      </w:r>
       <w:r>
         <w:rPr>
           <w:noProof/>
@@ -394,31 +236,7 @@
       </w:pPr>
       <w:r>
         <w:lastRenderedPageBreak/>
-        <w:t>cmd.exe /C copy/</w:t>
-      </w:r>
-      <w:proofErr w:type="gramStart"/>
-      <w:r>
-        <w:t>Y  "</w:t>
-      </w:r>
-      <w:proofErr w:type="gramEnd"/>
-      <w:r>
-        <w:t>${</w:t>
-      </w:r>
-      <w:proofErr w:type="spellStart"/>
-      <w:r>
-        <w:t>BuildArtifactFileBaseName</w:t>
-      </w:r>
-      <w:proofErr w:type="spellEnd"/>
-      <w:r>
-        <w:t>}.elf" "..\</w:t>
-      </w:r>
-      <w:proofErr w:type="spellStart"/>
-      <w:r>
-        <w:t>QSPI_flashloader_CSP.stldr</w:t>
-      </w:r>
-      <w:proofErr w:type="spellEnd"/>
-      <w:r>
-        <w:t>"</w:t>
+        <w:t>cmd.exe /C copy/Y  "${BuildArtifactFileBaseName}.elf" "..\QSPI_flashloader_CSP.stldr"</w:t>
       </w:r>
       <w:r>
         <w:rPr>
@@ -429,19 +247,11 @@
       <w:r>
         <w:br/>
       </w:r>
-      <w:proofErr w:type="spellStart"/>
-      <w:r>
-        <w:rPr>
-          <w:rFonts w:hint="eastAsia"/>
-        </w:rPr>
-        <w:t>custom_loader</w:t>
-      </w:r>
-      <w:proofErr w:type="spellEnd"/>
-      <w:r>
-        <w:rPr>
-          <w:rFonts w:hint="eastAsia"/>
-        </w:rPr>
-        <w:t>의 step에서 가져옴</w:t>
+      <w:r>
+        <w:rPr>
+          <w:rFonts w:hint="eastAsia"/>
+        </w:rPr>
+        <w:t>custom_loader의 step에서 가져옴</w:t>
       </w:r>
       <w:r>
         <w:rPr>
@@ -588,21 +398,7 @@
         <w:rPr>
           <w:rFonts w:hint="eastAsia"/>
         </w:rPr>
-        <w:t xml:space="preserve">ystem_stm32h7xx.c에서 system </w:t>
-      </w:r>
-      <w:proofErr w:type="spellStart"/>
-      <w:r>
-        <w:rPr>
-          <w:rFonts w:hint="eastAsia"/>
-        </w:rPr>
-        <w:t>init</w:t>
-      </w:r>
-      <w:proofErr w:type="spellEnd"/>
-      <w:r>
-        <w:rPr>
-          <w:rFonts w:hint="eastAsia"/>
-        </w:rPr>
-        <w:t xml:space="preserve">함수에서 SCB-&gt;VTOR = EXT_FLASH_BASE; 입력한다. </w:t>
+        <w:t xml:space="preserve">ystem_stm32h7xx.c에서 system init함수에서 SCB-&gt;VTOR = EXT_FLASH_BASE; 입력한다. </w:t>
       </w:r>
       <w:r>
         <w:br/>
@@ -668,7 +464,6 @@
         </w:rPr>
         <w:t xml:space="preserve">bootloader에서 점프 함수를 작성해준다. </w:t>
       </w:r>
-      <w:proofErr w:type="spellStart"/>
       <w:r>
         <w:t>S</w:t>
       </w:r>
@@ -676,14 +471,7 @@
         <w:rPr>
           <w:rFonts w:hint="eastAsia"/>
         </w:rPr>
-        <w:t>tackpointer</w:t>
-      </w:r>
-      <w:proofErr w:type="spellEnd"/>
-      <w:r>
-        <w:rPr>
-          <w:rFonts w:hint="eastAsia"/>
-        </w:rPr>
-        <w:t xml:space="preserve">를 external flash base 어드레스로 변경한다. </w:t>
+        <w:t xml:space="preserve">tackpointer를 external flash base 어드레스로 변경한다. </w:t>
       </w:r>
       <w:r>
         <w:t>J</w:t>
@@ -692,21 +480,7 @@
         <w:rPr>
           <w:rFonts w:hint="eastAsia"/>
         </w:rPr>
-        <w:t xml:space="preserve">ump 함수의 어드레스는 0x90000004에 위치하고 있어 이를 </w:t>
-      </w:r>
-      <w:proofErr w:type="spellStart"/>
-      <w:r>
-        <w:rPr>
-          <w:rFonts w:hint="eastAsia"/>
-        </w:rPr>
-        <w:t>역참조하여</w:t>
-      </w:r>
-      <w:proofErr w:type="spellEnd"/>
-      <w:r>
-        <w:rPr>
-          <w:rFonts w:hint="eastAsia"/>
-        </w:rPr>
-        <w:t xml:space="preserve"> 함수를 생성해 호출한다.</w:t>
+        <w:t>ump 함수의 어드레스는 0x90000004에 위치하고 있어 이를 역참조하여 함수를 생성해 호출한다.</w:t>
       </w:r>
       <w:r>
         <w:br/>
@@ -772,21 +546,7 @@
         <w:rPr>
           <w:rFonts w:hint="eastAsia"/>
         </w:rPr>
-        <w:t xml:space="preserve"> 과 </w:t>
-      </w:r>
-      <w:proofErr w:type="spellStart"/>
-      <w:r>
-        <w:rPr>
-          <w:rFonts w:hint="eastAsia"/>
-        </w:rPr>
-        <w:t>대조중</w:t>
-      </w:r>
-      <w:proofErr w:type="spellEnd"/>
-      <w:r>
-        <w:rPr>
-          <w:rFonts w:hint="eastAsia"/>
-        </w:rPr>
-        <w:t xml:space="preserve"> linker의 size외에는 stm32 external loader 유튜브 강의에서 사용한 linker와 동일하다.</w:t>
+        <w:t xml:space="preserve"> 과 대조중 linker의 size외에는 stm32 external loader 유튜브 강의에서 사용한 linker와 동일하다.</w:t>
       </w:r>
     </w:p>
     <w:p>
@@ -797,33 +557,11 @@
           <w:numId w:val="1"/>
         </w:numPr>
       </w:pPr>
-      <w:proofErr w:type="spellStart"/>
-      <w:r>
-        <w:rPr>
-          <w:rFonts w:hint="eastAsia"/>
-        </w:rPr>
-        <w:t>init</w:t>
-      </w:r>
-      <w:proofErr w:type="spellEnd"/>
-      <w:r>
-        <w:rPr>
-          <w:rFonts w:hint="eastAsia"/>
-        </w:rPr>
-        <w:t>에서 _</w:t>
-      </w:r>
-      <w:proofErr w:type="spellStart"/>
-      <w:r>
-        <w:rPr>
-          <w:rFonts w:hint="eastAsia"/>
-        </w:rPr>
-        <w:t>enable_irq</w:t>
-      </w:r>
-      <w:proofErr w:type="spellEnd"/>
-      <w:r>
-        <w:rPr>
-          <w:rFonts w:hint="eastAsia"/>
-        </w:rPr>
-        <w:t>()만 사용하고 debug interrupt enable은 주석처리</w:t>
+      <w:r>
+        <w:rPr>
+          <w:rFonts w:hint="eastAsia"/>
+        </w:rPr>
+        <w:t>init에서 _enable_irq()만 사용하고 debug interrupt enable은 주석처리</w:t>
       </w:r>
     </w:p>
     <w:p>
@@ -838,21 +576,7 @@
         <w:rPr>
           <w:rFonts w:hint="eastAsia"/>
         </w:rPr>
-        <w:t xml:space="preserve">나머지 </w:t>
-      </w:r>
-      <w:proofErr w:type="spellStart"/>
-      <w:r>
-        <w:rPr>
-          <w:rFonts w:hint="eastAsia"/>
-        </w:rPr>
-        <w:t>자잘한거</w:t>
-      </w:r>
-      <w:proofErr w:type="spellEnd"/>
-      <w:r>
-        <w:rPr>
-          <w:rFonts w:hint="eastAsia"/>
-        </w:rPr>
-        <w:t xml:space="preserve"> 다쳐내는듯</w:t>
+        <w:t>나머지 자잘한거 다쳐내는듯</w:t>
       </w:r>
     </w:p>
     <w:p>
@@ -875,47 +599,11 @@
       <w:r>
         <w:br/>
       </w:r>
-      <w:proofErr w:type="spellStart"/>
-      <w:r>
-        <w:rPr>
-          <w:rFonts w:hint="eastAsia"/>
-        </w:rPr>
-        <w:t>clk</w:t>
-      </w:r>
-      <w:proofErr w:type="spellEnd"/>
-      <w:r>
-        <w:rPr>
-          <w:rFonts w:hint="eastAsia"/>
-        </w:rPr>
-        <w:t xml:space="preserve"> </w:t>
-      </w:r>
-      <w:proofErr w:type="spellStart"/>
-      <w:r>
-        <w:rPr>
-          <w:rFonts w:hint="eastAsia"/>
-        </w:rPr>
-        <w:t>prescaler</w:t>
-      </w:r>
-      <w:proofErr w:type="spellEnd"/>
-      <w:r>
-        <w:rPr>
-          <w:rFonts w:hint="eastAsia"/>
-        </w:rPr>
-        <w:t xml:space="preserve"> 2, </w:t>
-      </w:r>
-      <w:proofErr w:type="spellStart"/>
-      <w:r>
-        <w:rPr>
-          <w:rFonts w:hint="eastAsia"/>
-        </w:rPr>
-        <w:t>fifo</w:t>
-      </w:r>
-      <w:proofErr w:type="spellEnd"/>
-      <w:r>
-        <w:rPr>
-          <w:rFonts w:hint="eastAsia"/>
-        </w:rPr>
-        <w:t xml:space="preserve"> 8, high time 2, </w:t>
+      <w:r>
+        <w:rPr>
+          <w:rFonts w:hint="eastAsia"/>
+        </w:rPr>
+        <w:t xml:space="preserve">clk prescaler 2, fifo 8, high time 2, </w:t>
       </w:r>
       <w:r>
         <w:t>sample</w:t>
@@ -978,20 +666,12 @@
           <w:numId w:val="1"/>
         </w:numPr>
       </w:pPr>
-      <w:proofErr w:type="spellStart"/>
       <w:r>
         <w:rPr>
           <w:rFonts w:hint="eastAsia"/>
         </w:rPr>
         <w:lastRenderedPageBreak/>
-        <w:t>링커</w:t>
-      </w:r>
-      <w:proofErr w:type="spellEnd"/>
-      <w:r>
-        <w:rPr>
-          <w:rFonts w:hint="eastAsia"/>
-        </w:rPr>
-        <w:t xml:space="preserve"> 지정, KEEP에 위치한 section이름이 buffer attribute 매크로에 사용된다.</w:t>
+        <w:t>링커 지정, KEEP에 위치한 section이름이 buffer attribute 매크로에 사용된다.</w:t>
       </w:r>
     </w:p>
     <w:p>
@@ -1026,34 +706,15 @@
           <w:sz w:val="18"/>
           <w:szCs w:val="18"/>
         </w:rPr>
-        <w:t>__attribute__((section(".ram3section")))cache_buff[DEF_TEST_ARR_LENGTH</w:t>
-      </w:r>
-      <w:proofErr w:type="gramStart"/>
-      <w:r>
-        <w:rPr>
+        <w:t>__attribute__((section(".ram3section")))cache_buff[DEF_TEST_ARR_LENGTH];</w:t>
+      </w:r>
+      <w:r>
+        <w:rPr>
+          <w:rFonts w:hint="eastAsia"/>
           <w:sz w:val="18"/>
           <w:szCs w:val="18"/>
         </w:rPr>
-        <w:t>];</w:t>
-      </w:r>
-      <w:proofErr w:type="spellStart"/>
-      <w:r>
-        <w:rPr>
-          <w:rFonts w:hint="eastAsia"/>
-          <w:sz w:val="18"/>
-          <w:szCs w:val="18"/>
-        </w:rPr>
-        <w:t>으로</w:t>
-      </w:r>
-      <w:proofErr w:type="spellEnd"/>
-      <w:proofErr w:type="gramEnd"/>
-      <w:r>
-        <w:rPr>
-          <w:rFonts w:hint="eastAsia"/>
-          <w:sz w:val="18"/>
-          <w:szCs w:val="18"/>
-        </w:rPr>
-        <w:t xml:space="preserve"> 생성</w:t>
+        <w:t>으로 생성</w:t>
       </w:r>
     </w:p>
     <w:p>
@@ -1073,59 +734,27 @@
           <w:rFonts w:hint="eastAsia"/>
           <w:szCs w:val="22"/>
         </w:rPr>
-        <w:t xml:space="preserve">section이름이 </w:t>
-      </w:r>
-      <w:proofErr w:type="spellStart"/>
-      <w:r>
-        <w:rPr>
-          <w:rFonts w:hint="eastAsia"/>
+        <w:t xml:space="preserve">section이름이 링커에 없으면 </w:t>
+      </w:r>
+      <w:r>
+        <w:rPr>
           <w:szCs w:val="22"/>
         </w:rPr>
-        <w:t>링커에</w:t>
-      </w:r>
-      <w:proofErr w:type="spellEnd"/>
+        <w:t>RAM_D1</w:t>
+      </w:r>
       <w:r>
         <w:rPr>
           <w:rFonts w:hint="eastAsia"/>
           <w:szCs w:val="22"/>
         </w:rPr>
-        <w:t xml:space="preserve"> 없으면 </w:t>
-      </w:r>
-      <w:r>
-        <w:rPr>
+        <w:t>에 생성됨</w:t>
+      </w:r>
+      <w:r>
+        <w:rPr>
+          <w:rFonts w:hint="eastAsia"/>
           <w:szCs w:val="22"/>
         </w:rPr>
-        <w:t>RAM_D1</w:t>
-      </w:r>
-      <w:r>
-        <w:rPr>
-          <w:rFonts w:hint="eastAsia"/>
-          <w:szCs w:val="22"/>
-        </w:rPr>
-        <w:t>에 생성됨</w:t>
-      </w:r>
-      <w:r>
-        <w:rPr>
-          <w:rFonts w:hint="eastAsia"/>
-          <w:szCs w:val="22"/>
-        </w:rPr>
-        <w:t xml:space="preserve">(0x24000000 </w:t>
-      </w:r>
-      <w:proofErr w:type="spellStart"/>
-      <w:r>
-        <w:rPr>
-          <w:rFonts w:hint="eastAsia"/>
-          <w:szCs w:val="22"/>
-        </w:rPr>
-        <w:t>쯔음</w:t>
-      </w:r>
-      <w:proofErr w:type="spellEnd"/>
-      <w:r>
-        <w:rPr>
-          <w:rFonts w:hint="eastAsia"/>
-          <w:szCs w:val="22"/>
-        </w:rPr>
-        <w:t>)</w:t>
+        <w:t>(0x24000000 쯔음)</w:t>
       </w:r>
     </w:p>
     <w:p>
@@ -1151,17 +780,8 @@
           <w:rFonts w:hint="eastAsia"/>
           <w:szCs w:val="22"/>
         </w:rPr>
-        <w:t xml:space="preserve">위치한 순서대로 address가 증가하며 section이 </w:t>
-      </w:r>
-      <w:proofErr w:type="spellStart"/>
-      <w:r>
-        <w:rPr>
-          <w:rFonts w:hint="eastAsia"/>
-          <w:szCs w:val="22"/>
-        </w:rPr>
-        <w:t>위치하게됨</w:t>
-      </w:r>
-      <w:proofErr w:type="spellEnd"/>
+        <w:t>위치한 순서대로 address가 증가하며 section이 위치하게됨</w:t>
+      </w:r>
     </w:p>
     <w:p>
       <w:pPr>
@@ -1171,10 +791,29 @@
           <w:numId w:val="1"/>
         </w:numPr>
         <w:rPr>
-          <w:rFonts w:hint="eastAsia"/>
           <w:szCs w:val="22"/>
         </w:rPr>
       </w:pPr>
+      <w:r>
+        <w:rPr>
+          <w:rFonts w:hint="eastAsia"/>
+          <w:szCs w:val="22"/>
+        </w:rPr>
+        <w:t xml:space="preserve">External loader에서는 Interrupt callback이 동작하지 않는다. 따라서 global interrupt는 동작하게하지 않는다. </w:t>
+      </w:r>
+      <w:r>
+        <w:rPr>
+          <w:szCs w:val="22"/>
+        </w:rPr>
+        <w:t>U</w:t>
+      </w:r>
+      <w:r>
+        <w:rPr>
+          <w:rFonts w:hint="eastAsia"/>
+          <w:szCs w:val="22"/>
+        </w:rPr>
+        <w:t>art DMA transmit대신 polling uart transmit을 사용한다.</w:t>
+      </w:r>
     </w:p>
     <w:sectPr>
       <w:pgSz w:w="11906" w:h="16838"/>
@@ -1890,6 +1529,7 @@
   <w:style w:type="character" w:default="1" w:styleId="a0">
     <w:name w:val="Default Paragraph Font"/>
     <w:uiPriority w:val="1"/>
+    <w:semiHidden/>
     <w:unhideWhenUsed/>
   </w:style>
   <w:style w:type="table" w:default="1" w:styleId="a1">

</xml_diff>

<commit_message>
feat : uart dma transmit interrupt 완료
</commit_message>
<xml_diff>
--- a/_1_document/manual.docx
+++ b/_1_document/manual.docx
@@ -10,18 +10,82 @@
           <w:numId w:val="1"/>
         </w:numPr>
       </w:pPr>
-      <w:r>
-        <w:rPr>
-          <w:rFonts w:hint="eastAsia"/>
-        </w:rPr>
-        <w:t>s_config의 status byte length 설정이 octo spi 에서는 s_command의 nbbyte로 이동하였다.</w:t>
-      </w:r>
+      <w:proofErr w:type="spellStart"/>
+      <w:r>
+        <w:rPr>
+          <w:rFonts w:hint="eastAsia"/>
+        </w:rPr>
+        <w:t>s_config</w:t>
+      </w:r>
+      <w:proofErr w:type="spellEnd"/>
+      <w:r>
+        <w:rPr>
+          <w:rFonts w:hint="eastAsia"/>
+        </w:rPr>
+        <w:t xml:space="preserve">의 status byte length 설정이 </w:t>
+      </w:r>
+      <w:proofErr w:type="spellStart"/>
+      <w:r>
+        <w:rPr>
+          <w:rFonts w:hint="eastAsia"/>
+        </w:rPr>
+        <w:t>octo</w:t>
+      </w:r>
+      <w:proofErr w:type="spellEnd"/>
       <w:r>
         <w:rPr>
           <w:rFonts w:hint="eastAsia"/>
         </w:rPr>
         <w:t xml:space="preserve"> </w:t>
       </w:r>
+      <w:proofErr w:type="spellStart"/>
+      <w:r>
+        <w:rPr>
+          <w:rFonts w:hint="eastAsia"/>
+        </w:rPr>
+        <w:t>spi</w:t>
+      </w:r>
+      <w:proofErr w:type="spellEnd"/>
+      <w:r>
+        <w:rPr>
+          <w:rFonts w:hint="eastAsia"/>
+        </w:rPr>
+        <w:t xml:space="preserve"> 에서는 </w:t>
+      </w:r>
+      <w:proofErr w:type="spellStart"/>
+      <w:r>
+        <w:rPr>
+          <w:rFonts w:hint="eastAsia"/>
+        </w:rPr>
+        <w:t>s_command</w:t>
+      </w:r>
+      <w:proofErr w:type="spellEnd"/>
+      <w:r>
+        <w:rPr>
+          <w:rFonts w:hint="eastAsia"/>
+        </w:rPr>
+        <w:t xml:space="preserve">의 </w:t>
+      </w:r>
+      <w:proofErr w:type="spellStart"/>
+      <w:r>
+        <w:rPr>
+          <w:rFonts w:hint="eastAsia"/>
+        </w:rPr>
+        <w:t>nbbyte</w:t>
+      </w:r>
+      <w:proofErr w:type="spellEnd"/>
+      <w:r>
+        <w:rPr>
+          <w:rFonts w:hint="eastAsia"/>
+        </w:rPr>
+        <w:t>로 이동하였다.</w:t>
+      </w:r>
+      <w:r>
+        <w:rPr>
+          <w:rFonts w:hint="eastAsia"/>
+        </w:rPr>
+        <w:t xml:space="preserve"> </w:t>
+      </w:r>
       <w:r>
         <w:t>A</w:t>
       </w:r>
@@ -29,7 +93,21 @@
         <w:rPr>
           <w:rFonts w:hint="eastAsia"/>
         </w:rPr>
-        <w:t>uto polling 할시 참고</w:t>
+        <w:t xml:space="preserve">uto polling </w:t>
+      </w:r>
+      <w:proofErr w:type="spellStart"/>
+      <w:r>
+        <w:rPr>
+          <w:rFonts w:hint="eastAsia"/>
+        </w:rPr>
+        <w:t>할시</w:t>
+      </w:r>
+      <w:proofErr w:type="spellEnd"/>
+      <w:r>
+        <w:rPr>
+          <w:rFonts w:hint="eastAsia"/>
+        </w:rPr>
+        <w:t xml:space="preserve"> 참고</w:t>
       </w:r>
       <w:r>
         <w:rPr>
@@ -56,7 +134,35 @@
         <w:rPr>
           <w:rFonts w:hint="eastAsia"/>
         </w:rPr>
-        <w:t>0xEB(Fast read)에서 alternative byte가 딱히 역할하지 않는듯.. 더미 바이트가 6개가 되어야 최초에 입력되는 3개의 0x88의 데이터가 무시된다.</w:t>
+        <w:t xml:space="preserve">0xEB(Fast read)에서 alternative byte가 딱히 </w:t>
+      </w:r>
+      <w:proofErr w:type="spellStart"/>
+      <w:r>
+        <w:rPr>
+          <w:rFonts w:hint="eastAsia"/>
+        </w:rPr>
+        <w:t>역할하지</w:t>
+      </w:r>
+      <w:proofErr w:type="spellEnd"/>
+      <w:r>
+        <w:rPr>
+          <w:rFonts w:hint="eastAsia"/>
+        </w:rPr>
+        <w:t xml:space="preserve"> </w:t>
+      </w:r>
+      <w:proofErr w:type="gramStart"/>
+      <w:r>
+        <w:rPr>
+          <w:rFonts w:hint="eastAsia"/>
+        </w:rPr>
+        <w:t>않는듯..</w:t>
+      </w:r>
+      <w:proofErr w:type="gramEnd"/>
+      <w:r>
+        <w:rPr>
+          <w:rFonts w:hint="eastAsia"/>
+        </w:rPr>
+        <w:t xml:space="preserve"> 더미 바이트가 6개가 되어야 최초에 입력되는 3개의 0x88의 데이터가 무시된다.</w:t>
       </w:r>
     </w:p>
     <w:p>
@@ -86,7 +192,21 @@
         <w:rPr>
           <w:rFonts w:hint="eastAsia"/>
         </w:rPr>
-        <w:t>VTOR을 0x24000000 | 0x200 으로 변경하였음 흠</w:t>
+        <w:t>VTOR을 0x24000000 | 0x</w:t>
+      </w:r>
+      <w:proofErr w:type="gramStart"/>
+      <w:r>
+        <w:rPr>
+          <w:rFonts w:hint="eastAsia"/>
+        </w:rPr>
+        <w:t>200 으로</w:t>
+      </w:r>
+      <w:proofErr w:type="gramEnd"/>
+      <w:r>
+        <w:rPr>
+          <w:rFonts w:hint="eastAsia"/>
+        </w:rPr>
+        <w:t xml:space="preserve"> 변경하였음 흠</w:t>
       </w:r>
       <w:r>
         <w:rPr>
@@ -137,12 +257,42 @@
           <w:numId w:val="1"/>
         </w:numPr>
       </w:pPr>
-      <w:r>
-        <w:rPr>
-          <w:rFonts w:hint="eastAsia"/>
-        </w:rPr>
-        <w:t>SystemClock_Config가 warning으로 잡혀 static funtion을 하나 새로 만들어줌</w:t>
-      </w:r>
+      <w:proofErr w:type="spellStart"/>
+      <w:r>
+        <w:rPr>
+          <w:rFonts w:hint="eastAsia"/>
+        </w:rPr>
+        <w:t>SystemClock_Config</w:t>
+      </w:r>
+      <w:proofErr w:type="spellEnd"/>
+      <w:r>
+        <w:rPr>
+          <w:rFonts w:hint="eastAsia"/>
+        </w:rPr>
+        <w:t xml:space="preserve">가 warning으로 잡혀 static </w:t>
+      </w:r>
+      <w:proofErr w:type="spellStart"/>
+      <w:r>
+        <w:rPr>
+          <w:rFonts w:hint="eastAsia"/>
+        </w:rPr>
+        <w:t>funtion</w:t>
+      </w:r>
+      <w:proofErr w:type="spellEnd"/>
+      <w:r>
+        <w:rPr>
+          <w:rFonts w:hint="eastAsia"/>
+        </w:rPr>
+        <w:t xml:space="preserve">을 하나 새로 </w:t>
+      </w:r>
+      <w:proofErr w:type="spellStart"/>
+      <w:r>
+        <w:rPr>
+          <w:rFonts w:hint="eastAsia"/>
+        </w:rPr>
+        <w:t>만들어줌</w:t>
+      </w:r>
+      <w:proofErr w:type="spellEnd"/>
     </w:p>
     <w:p>
       <w:pPr>
@@ -156,8 +306,16 @@
         <w:rPr>
           <w:rFonts w:hint="eastAsia"/>
         </w:rPr>
-        <w:t>Linker 변경, discard unused section 언체크</w:t>
-      </w:r>
+        <w:t xml:space="preserve">Linker 변경, discard unused section </w:t>
+      </w:r>
+      <w:proofErr w:type="spellStart"/>
+      <w:r>
+        <w:rPr>
+          <w:rFonts w:hint="eastAsia"/>
+        </w:rPr>
+        <w:t>언체크</w:t>
+      </w:r>
+      <w:proofErr w:type="spellEnd"/>
       <w:r>
         <w:rPr>
           <w:noProof/>
@@ -236,7 +394,31 @@
       </w:pPr>
       <w:r>
         <w:lastRenderedPageBreak/>
-        <w:t>cmd.exe /C copy/Y  "${BuildArtifactFileBaseName}.elf" "..\QSPI_flashloader_CSP.stldr"</w:t>
+        <w:t>cmd.exe /C copy/</w:t>
+      </w:r>
+      <w:proofErr w:type="gramStart"/>
+      <w:r>
+        <w:t>Y  "</w:t>
+      </w:r>
+      <w:proofErr w:type="gramEnd"/>
+      <w:r>
+        <w:t>${</w:t>
+      </w:r>
+      <w:proofErr w:type="spellStart"/>
+      <w:r>
+        <w:t>BuildArtifactFileBaseName</w:t>
+      </w:r>
+      <w:proofErr w:type="spellEnd"/>
+      <w:r>
+        <w:t>}.elf" "..\</w:t>
+      </w:r>
+      <w:proofErr w:type="spellStart"/>
+      <w:r>
+        <w:t>QSPI_flashloader_CSP.stldr</w:t>
+      </w:r>
+      <w:proofErr w:type="spellEnd"/>
+      <w:r>
+        <w:t>"</w:t>
       </w:r>
       <w:r>
         <w:rPr>
@@ -247,11 +429,19 @@
       <w:r>
         <w:br/>
       </w:r>
-      <w:r>
-        <w:rPr>
-          <w:rFonts w:hint="eastAsia"/>
-        </w:rPr>
-        <w:t>custom_loader의 step에서 가져옴</w:t>
+      <w:proofErr w:type="spellStart"/>
+      <w:r>
+        <w:rPr>
+          <w:rFonts w:hint="eastAsia"/>
+        </w:rPr>
+        <w:t>custom_loader</w:t>
+      </w:r>
+      <w:proofErr w:type="spellEnd"/>
+      <w:r>
+        <w:rPr>
+          <w:rFonts w:hint="eastAsia"/>
+        </w:rPr>
+        <w:t>의 step에서 가져옴</w:t>
       </w:r>
       <w:r>
         <w:rPr>
@@ -398,7 +588,21 @@
         <w:rPr>
           <w:rFonts w:hint="eastAsia"/>
         </w:rPr>
-        <w:t xml:space="preserve">ystem_stm32h7xx.c에서 system init함수에서 SCB-&gt;VTOR = EXT_FLASH_BASE; 입력한다. </w:t>
+        <w:t xml:space="preserve">ystem_stm32h7xx.c에서 system </w:t>
+      </w:r>
+      <w:proofErr w:type="spellStart"/>
+      <w:r>
+        <w:rPr>
+          <w:rFonts w:hint="eastAsia"/>
+        </w:rPr>
+        <w:t>init</w:t>
+      </w:r>
+      <w:proofErr w:type="spellEnd"/>
+      <w:r>
+        <w:rPr>
+          <w:rFonts w:hint="eastAsia"/>
+        </w:rPr>
+        <w:t xml:space="preserve">함수에서 SCB-&gt;VTOR = EXT_FLASH_BASE; 입력한다. </w:t>
       </w:r>
       <w:r>
         <w:br/>
@@ -464,6 +668,7 @@
         </w:rPr>
         <w:t xml:space="preserve">bootloader에서 점프 함수를 작성해준다. </w:t>
       </w:r>
+      <w:proofErr w:type="spellStart"/>
       <w:r>
         <w:t>S</w:t>
       </w:r>
@@ -471,7 +676,14 @@
         <w:rPr>
           <w:rFonts w:hint="eastAsia"/>
         </w:rPr>
-        <w:t xml:space="preserve">tackpointer를 external flash base 어드레스로 변경한다. </w:t>
+        <w:t>tackpointer</w:t>
+      </w:r>
+      <w:proofErr w:type="spellEnd"/>
+      <w:r>
+        <w:rPr>
+          <w:rFonts w:hint="eastAsia"/>
+        </w:rPr>
+        <w:t xml:space="preserve">를 external flash base 어드레스로 변경한다. </w:t>
       </w:r>
       <w:r>
         <w:t>J</w:t>
@@ -480,7 +692,21 @@
         <w:rPr>
           <w:rFonts w:hint="eastAsia"/>
         </w:rPr>
-        <w:t>ump 함수의 어드레스는 0x90000004에 위치하고 있어 이를 역참조하여 함수를 생성해 호출한다.</w:t>
+        <w:t xml:space="preserve">ump 함수의 어드레스는 0x90000004에 위치하고 있어 이를 </w:t>
+      </w:r>
+      <w:proofErr w:type="spellStart"/>
+      <w:r>
+        <w:rPr>
+          <w:rFonts w:hint="eastAsia"/>
+        </w:rPr>
+        <w:t>역참조하여</w:t>
+      </w:r>
+      <w:proofErr w:type="spellEnd"/>
+      <w:r>
+        <w:rPr>
+          <w:rFonts w:hint="eastAsia"/>
+        </w:rPr>
+        <w:t xml:space="preserve"> 함수를 생성해 호출한다.</w:t>
       </w:r>
       <w:r>
         <w:br/>
@@ -546,7 +772,21 @@
         <w:rPr>
           <w:rFonts w:hint="eastAsia"/>
         </w:rPr>
-        <w:t xml:space="preserve"> 과 대조중 linker의 size외에는 stm32 external loader 유튜브 강의에서 사용한 linker와 동일하다.</w:t>
+        <w:t xml:space="preserve"> 과 </w:t>
+      </w:r>
+      <w:proofErr w:type="spellStart"/>
+      <w:r>
+        <w:rPr>
+          <w:rFonts w:hint="eastAsia"/>
+        </w:rPr>
+        <w:t>대조중</w:t>
+      </w:r>
+      <w:proofErr w:type="spellEnd"/>
+      <w:r>
+        <w:rPr>
+          <w:rFonts w:hint="eastAsia"/>
+        </w:rPr>
+        <w:t xml:space="preserve"> linker의 size외에는 stm32 external loader 유튜브 강의에서 사용한 linker와 동일하다.</w:t>
       </w:r>
     </w:p>
     <w:p>
@@ -557,11 +797,33 @@
           <w:numId w:val="1"/>
         </w:numPr>
       </w:pPr>
-      <w:r>
-        <w:rPr>
-          <w:rFonts w:hint="eastAsia"/>
-        </w:rPr>
-        <w:t>init에서 _enable_irq()만 사용하고 debug interrupt enable은 주석처리</w:t>
+      <w:proofErr w:type="spellStart"/>
+      <w:r>
+        <w:rPr>
+          <w:rFonts w:hint="eastAsia"/>
+        </w:rPr>
+        <w:t>init</w:t>
+      </w:r>
+      <w:proofErr w:type="spellEnd"/>
+      <w:r>
+        <w:rPr>
+          <w:rFonts w:hint="eastAsia"/>
+        </w:rPr>
+        <w:t>에서 _</w:t>
+      </w:r>
+      <w:proofErr w:type="spellStart"/>
+      <w:r>
+        <w:rPr>
+          <w:rFonts w:hint="eastAsia"/>
+        </w:rPr>
+        <w:t>enable_irq</w:t>
+      </w:r>
+      <w:proofErr w:type="spellEnd"/>
+      <w:r>
+        <w:rPr>
+          <w:rFonts w:hint="eastAsia"/>
+        </w:rPr>
+        <w:t>()만 사용하고 debug interrupt enable은 주석처리</w:t>
       </w:r>
     </w:p>
     <w:p>
@@ -576,7 +838,21 @@
         <w:rPr>
           <w:rFonts w:hint="eastAsia"/>
         </w:rPr>
-        <w:t>나머지 자잘한거 다쳐내는듯</w:t>
+        <w:t xml:space="preserve">나머지 </w:t>
+      </w:r>
+      <w:proofErr w:type="spellStart"/>
+      <w:r>
+        <w:rPr>
+          <w:rFonts w:hint="eastAsia"/>
+        </w:rPr>
+        <w:t>자잘한거</w:t>
+      </w:r>
+      <w:proofErr w:type="spellEnd"/>
+      <w:r>
+        <w:rPr>
+          <w:rFonts w:hint="eastAsia"/>
+        </w:rPr>
+        <w:t xml:space="preserve"> 다쳐내는듯</w:t>
       </w:r>
     </w:p>
     <w:p>
@@ -599,11 +875,47 @@
       <w:r>
         <w:br/>
       </w:r>
-      <w:r>
-        <w:rPr>
-          <w:rFonts w:hint="eastAsia"/>
-        </w:rPr>
-        <w:t xml:space="preserve">clk prescaler 2, fifo 8, high time 2, </w:t>
+      <w:proofErr w:type="spellStart"/>
+      <w:r>
+        <w:rPr>
+          <w:rFonts w:hint="eastAsia"/>
+        </w:rPr>
+        <w:t>clk</w:t>
+      </w:r>
+      <w:proofErr w:type="spellEnd"/>
+      <w:r>
+        <w:rPr>
+          <w:rFonts w:hint="eastAsia"/>
+        </w:rPr>
+        <w:t xml:space="preserve"> </w:t>
+      </w:r>
+      <w:proofErr w:type="spellStart"/>
+      <w:r>
+        <w:rPr>
+          <w:rFonts w:hint="eastAsia"/>
+        </w:rPr>
+        <w:t>prescaler</w:t>
+      </w:r>
+      <w:proofErr w:type="spellEnd"/>
+      <w:r>
+        <w:rPr>
+          <w:rFonts w:hint="eastAsia"/>
+        </w:rPr>
+        <w:t xml:space="preserve"> 2, </w:t>
+      </w:r>
+      <w:proofErr w:type="spellStart"/>
+      <w:r>
+        <w:rPr>
+          <w:rFonts w:hint="eastAsia"/>
+        </w:rPr>
+        <w:t>fifo</w:t>
+      </w:r>
+      <w:proofErr w:type="spellEnd"/>
+      <w:r>
+        <w:rPr>
+          <w:rFonts w:hint="eastAsia"/>
+        </w:rPr>
+        <w:t xml:space="preserve"> 8, high time 2, </w:t>
       </w:r>
       <w:r>
         <w:t>sample</w:t>
@@ -666,12 +978,20 @@
           <w:numId w:val="1"/>
         </w:numPr>
       </w:pPr>
+      <w:proofErr w:type="spellStart"/>
       <w:r>
         <w:rPr>
           <w:rFonts w:hint="eastAsia"/>
         </w:rPr>
         <w:lastRenderedPageBreak/>
-        <w:t>링커 지정, KEEP에 위치한 section이름이 buffer attribute 매크로에 사용된다.</w:t>
+        <w:t>링커</w:t>
+      </w:r>
+      <w:proofErr w:type="spellEnd"/>
+      <w:r>
+        <w:rPr>
+          <w:rFonts w:hint="eastAsia"/>
+        </w:rPr>
+        <w:t xml:space="preserve"> 지정, KEEP에 위치한 section이름이 buffer attribute 매크로에 사용된다.</w:t>
       </w:r>
     </w:p>
     <w:p>
@@ -706,15 +1026,32 @@
           <w:sz w:val="18"/>
           <w:szCs w:val="18"/>
         </w:rPr>
-        <w:t>__attribute__((section(".ram3section")))cache_buff[DEF_TEST_ARR_LENGTH];</w:t>
-      </w:r>
-      <w:r>
-        <w:rPr>
-          <w:rFonts w:hint="eastAsia"/>
+        <w:t>__attribute__((section(".ram3section")))cache_buff[DEF_TEST_ARR_LENGTH</w:t>
+      </w:r>
+      <w:proofErr w:type="gramStart"/>
+      <w:r>
+        <w:rPr>
           <w:sz w:val="18"/>
           <w:szCs w:val="18"/>
         </w:rPr>
-        <w:t>으로 생성</w:t>
+        <w:t>];</w:t>
+      </w:r>
+      <w:r>
+        <w:rPr>
+          <w:rFonts w:hint="eastAsia"/>
+          <w:sz w:val="18"/>
+          <w:szCs w:val="18"/>
+        </w:rPr>
+        <w:t>으로</w:t>
+      </w:r>
+      <w:proofErr w:type="gramEnd"/>
+      <w:r>
+        <w:rPr>
+          <w:rFonts w:hint="eastAsia"/>
+          <w:sz w:val="18"/>
+          <w:szCs w:val="18"/>
+        </w:rPr>
+        <w:t xml:space="preserve"> 생성</w:t>
       </w:r>
     </w:p>
     <w:p>
@@ -734,7 +1071,23 @@
           <w:rFonts w:hint="eastAsia"/>
           <w:szCs w:val="22"/>
         </w:rPr>
-        <w:t xml:space="preserve">section이름이 링커에 없으면 </w:t>
+        <w:t xml:space="preserve">section이름이 </w:t>
+      </w:r>
+      <w:proofErr w:type="spellStart"/>
+      <w:r>
+        <w:rPr>
+          <w:rFonts w:hint="eastAsia"/>
+          <w:szCs w:val="22"/>
+        </w:rPr>
+        <w:t>링커에</w:t>
+      </w:r>
+      <w:proofErr w:type="spellEnd"/>
+      <w:r>
+        <w:rPr>
+          <w:rFonts w:hint="eastAsia"/>
+          <w:szCs w:val="22"/>
+        </w:rPr>
+        <w:t xml:space="preserve"> 없으면 </w:t>
       </w:r>
       <w:r>
         <w:rPr>
@@ -754,7 +1107,23 @@
           <w:rFonts w:hint="eastAsia"/>
           <w:szCs w:val="22"/>
         </w:rPr>
-        <w:t>(0x24000000 쯔음)</w:t>
+        <w:t xml:space="preserve">(0x24000000 </w:t>
+      </w:r>
+      <w:proofErr w:type="spellStart"/>
+      <w:r>
+        <w:rPr>
+          <w:rFonts w:hint="eastAsia"/>
+          <w:szCs w:val="22"/>
+        </w:rPr>
+        <w:t>쯔음</w:t>
+      </w:r>
+      <w:proofErr w:type="spellEnd"/>
+      <w:r>
+        <w:rPr>
+          <w:rFonts w:hint="eastAsia"/>
+          <w:szCs w:val="22"/>
+        </w:rPr>
+        <w:t>)</w:t>
       </w:r>
     </w:p>
     <w:p>
@@ -780,8 +1149,17 @@
           <w:rFonts w:hint="eastAsia"/>
           <w:szCs w:val="22"/>
         </w:rPr>
-        <w:t>위치한 순서대로 address가 증가하며 section이 위치하게됨</w:t>
-      </w:r>
+        <w:t xml:space="preserve">위치한 순서대로 address가 증가하며 section이 </w:t>
+      </w:r>
+      <w:proofErr w:type="spellStart"/>
+      <w:r>
+        <w:rPr>
+          <w:rFonts w:hint="eastAsia"/>
+          <w:szCs w:val="22"/>
+        </w:rPr>
+        <w:t>위치하게됨</w:t>
+      </w:r>
+      <w:proofErr w:type="spellEnd"/>
     </w:p>
     <w:p>
       <w:pPr>
@@ -799,8 +1177,25 @@
           <w:rFonts w:hint="eastAsia"/>
           <w:szCs w:val="22"/>
         </w:rPr>
-        <w:t xml:space="preserve">External loader에서는 Interrupt callback이 동작하지 않는다. 따라서 global interrupt는 동작하게하지 않는다. </w:t>
-      </w:r>
+        <w:t xml:space="preserve">External loader에서는 Interrupt callback이 동작하지 않는다. 따라서 global interrupt는 </w:t>
+      </w:r>
+      <w:proofErr w:type="spellStart"/>
+      <w:r>
+        <w:rPr>
+          <w:rFonts w:hint="eastAsia"/>
+          <w:szCs w:val="22"/>
+        </w:rPr>
+        <w:t>동작하게하지</w:t>
+      </w:r>
+      <w:proofErr w:type="spellEnd"/>
+      <w:r>
+        <w:rPr>
+          <w:rFonts w:hint="eastAsia"/>
+          <w:szCs w:val="22"/>
+        </w:rPr>
+        <w:t xml:space="preserve"> 않는다. </w:t>
+      </w:r>
+      <w:proofErr w:type="spellStart"/>
       <w:r>
         <w:rPr>
           <w:szCs w:val="22"/>
@@ -812,8 +1207,483 @@
           <w:rFonts w:hint="eastAsia"/>
           <w:szCs w:val="22"/>
         </w:rPr>
-        <w:t>art DMA transmit대신 polling uart transmit을 사용한다.</w:t>
-      </w:r>
+        <w:t>art</w:t>
+      </w:r>
+      <w:proofErr w:type="spellEnd"/>
+      <w:r>
+        <w:rPr>
+          <w:rFonts w:hint="eastAsia"/>
+          <w:szCs w:val="22"/>
+        </w:rPr>
+        <w:t xml:space="preserve"> DMA transmit대신 polling </w:t>
+      </w:r>
+      <w:proofErr w:type="spellStart"/>
+      <w:r>
+        <w:rPr>
+          <w:rFonts w:hint="eastAsia"/>
+          <w:szCs w:val="22"/>
+        </w:rPr>
+        <w:t>uart</w:t>
+      </w:r>
+      <w:proofErr w:type="spellEnd"/>
+      <w:r>
+        <w:rPr>
+          <w:rFonts w:hint="eastAsia"/>
+          <w:szCs w:val="22"/>
+        </w:rPr>
+        <w:t xml:space="preserve"> transmit을 사용한다.</w:t>
+      </w:r>
+    </w:p>
+    <w:p>
+      <w:pPr>
+        <w:pStyle w:val="a6"/>
+        <w:numPr>
+          <w:ilvl w:val="0"/>
+          <w:numId w:val="1"/>
+        </w:numPr>
+        <w:rPr>
+          <w:szCs w:val="22"/>
+        </w:rPr>
+      </w:pPr>
+      <w:r>
+        <w:rPr>
+          <w:szCs w:val="22"/>
+        </w:rPr>
+        <w:t>E</w:t>
+      </w:r>
+      <w:r>
+        <w:rPr>
+          <w:rFonts w:hint="eastAsia"/>
+          <w:szCs w:val="22"/>
+        </w:rPr>
+        <w:t xml:space="preserve">xternal loader에서 </w:t>
+      </w:r>
+      <w:proofErr w:type="spellStart"/>
+      <w:r>
+        <w:rPr>
+          <w:rFonts w:hint="eastAsia"/>
+          <w:szCs w:val="22"/>
+        </w:rPr>
+        <w:t>vtor</w:t>
+      </w:r>
+      <w:proofErr w:type="spellEnd"/>
+      <w:r>
+        <w:rPr>
+          <w:rFonts w:hint="eastAsia"/>
+          <w:szCs w:val="22"/>
+        </w:rPr>
+        <w:t xml:space="preserve">을 변경하여 점프하면 interrupt를 사용할 </w:t>
+      </w:r>
+      <w:r>
+        <w:rPr>
+          <w:rFonts w:hint="eastAsia"/>
+          <w:szCs w:val="22"/>
+        </w:rPr>
+        <w:t>수 있는 것 같다</w:t>
+      </w:r>
+      <w:r>
+        <w:rPr>
+          <w:rFonts w:hint="eastAsia"/>
+          <w:szCs w:val="22"/>
+        </w:rPr>
+        <w:t>.</w:t>
+      </w:r>
+      <w:r>
+        <w:rPr>
+          <w:szCs w:val="22"/>
+        </w:rPr>
+        <w:drawing>
+          <wp:inline distT="0" distB="0" distL="0" distR="0" wp14:anchorId="28EEA8CB" wp14:editId="4F16458F">
+            <wp:extent cx="5731510" cy="2290445"/>
+            <wp:effectExtent l="0" t="0" r="2540" b="0"/>
+            <wp:docPr id="1635106419" name="그림 1" descr="텍스트, 스크린샷, 폰트, 소프트웨어이(가) 표시된 사진&#10;&#10;자동 생성된 설명"/>
+            <wp:cNvGraphicFramePr>
+              <a:graphicFrameLocks xmlns:a="http://schemas.openxmlformats.org/drawingml/2006/main" noChangeAspect="1"/>
+            </wp:cNvGraphicFramePr>
+            <a:graphic xmlns:a="http://schemas.openxmlformats.org/drawingml/2006/main">
+              <a:graphicData uri="http://schemas.openxmlformats.org/drawingml/2006/picture">
+                <pic:pic xmlns:pic="http://schemas.openxmlformats.org/drawingml/2006/picture">
+                  <pic:nvPicPr>
+                    <pic:cNvPr id="1635106419" name="그림 1" descr="텍스트, 스크린샷, 폰트, 소프트웨어이(가) 표시된 사진&#10;&#10;자동 생성된 설명"/>
+                    <pic:cNvPicPr/>
+                  </pic:nvPicPr>
+                  <pic:blipFill>
+                    <a:blip r:embed="rId13"/>
+                    <a:stretch>
+                      <a:fillRect/>
+                    </a:stretch>
+                  </pic:blipFill>
+                  <pic:spPr>
+                    <a:xfrm>
+                      <a:off x="0" y="0"/>
+                      <a:ext cx="5731510" cy="2290445"/>
+                    </a:xfrm>
+                    <a:prstGeom prst="rect">
+                      <a:avLst/>
+                    </a:prstGeom>
+                  </pic:spPr>
+                </pic:pic>
+              </a:graphicData>
+            </a:graphic>
+          </wp:inline>
+        </w:drawing>
+      </w:r>
+      <w:r>
+        <w:rPr>
+          <w:szCs w:val="22"/>
+        </w:rPr>
+        <w:br/>
+      </w:r>
+      <w:r>
+        <w:rPr>
+          <w:szCs w:val="22"/>
+        </w:rPr>
+        <w:br/>
+      </w:r>
+      <w:r>
+        <w:rPr>
+          <w:szCs w:val="22"/>
+        </w:rPr>
+        <w:br/>
+      </w:r>
+      <w:r>
+        <w:rPr>
+          <w:szCs w:val="22"/>
+        </w:rPr>
+        <w:br/>
+      </w:r>
+      <w:r>
+        <w:rPr>
+          <w:szCs w:val="22"/>
+        </w:rPr>
+        <w:br/>
+      </w:r>
+      <w:r>
+        <w:rPr>
+          <w:szCs w:val="22"/>
+        </w:rPr>
+        <w:br/>
+      </w:r>
+      <w:r>
+        <w:rPr>
+          <w:szCs w:val="22"/>
+        </w:rPr>
+        <w:br/>
+      </w:r>
+      <w:r>
+        <w:rPr>
+          <w:szCs w:val="22"/>
+        </w:rPr>
+        <w:br/>
+      </w:r>
+      <w:r>
+        <w:rPr>
+          <w:szCs w:val="22"/>
+        </w:rPr>
+        <w:br/>
+      </w:r>
+      <w:r>
+        <w:rPr>
+          <w:szCs w:val="22"/>
+        </w:rPr>
+        <w:br/>
+      </w:r>
+      <w:r>
+        <w:rPr>
+          <w:szCs w:val="22"/>
+        </w:rPr>
+        <w:br/>
+      </w:r>
+      <w:r>
+        <w:rPr>
+          <w:szCs w:val="22"/>
+        </w:rPr>
+        <w:br/>
+      </w:r>
+      <w:r>
+        <w:rPr>
+          <w:szCs w:val="22"/>
+        </w:rPr>
+        <w:br/>
+      </w:r>
+      <w:r>
+        <w:rPr>
+          <w:szCs w:val="22"/>
+        </w:rPr>
+        <w:br/>
+      </w:r>
+      <w:r>
+        <w:rPr>
+          <w:szCs w:val="22"/>
+        </w:rPr>
+        <w:br/>
+      </w:r>
+      <w:r>
+        <w:rPr>
+          <w:szCs w:val="22"/>
+        </w:rPr>
+        <w:br/>
+      </w:r>
+    </w:p>
+    <w:p>
+      <w:pPr>
+        <w:pStyle w:val="a6"/>
+        <w:numPr>
+          <w:ilvl w:val="0"/>
+          <w:numId w:val="1"/>
+        </w:numPr>
+        <w:rPr>
+          <w:szCs w:val="22"/>
+        </w:rPr>
+      </w:pPr>
+      <w:r>
+        <w:rPr>
+          <w:rFonts w:hint="eastAsia"/>
+          <w:szCs w:val="22"/>
+        </w:rPr>
+        <w:lastRenderedPageBreak/>
+        <w:t>Loaded firmware 디버깅 방법</w:t>
+      </w:r>
+      <w:r>
+        <w:rPr>
+          <w:szCs w:val="22"/>
+        </w:rPr>
+        <w:br/>
+      </w:r>
+      <w:r>
+        <w:rPr>
+          <w:rFonts w:hint="eastAsia"/>
+          <w:szCs w:val="22"/>
+        </w:rPr>
+        <w:t xml:space="preserve">1. </w:t>
+      </w:r>
+      <w:r>
+        <w:rPr>
+          <w:szCs w:val="22"/>
+        </w:rPr>
+        <w:t>L</w:t>
+      </w:r>
+      <w:r>
+        <w:rPr>
+          <w:rFonts w:hint="eastAsia"/>
+          <w:szCs w:val="22"/>
+        </w:rPr>
+        <w:t xml:space="preserve">oader를 </w:t>
+      </w:r>
+      <w:proofErr w:type="spellStart"/>
+      <w:r>
+        <w:rPr>
+          <w:rFonts w:hint="eastAsia"/>
+          <w:szCs w:val="22"/>
+        </w:rPr>
+        <w:t>cubeprogrammer</w:t>
+      </w:r>
+      <w:proofErr w:type="spellEnd"/>
+      <w:r>
+        <w:rPr>
+          <w:rFonts w:hint="eastAsia"/>
+          <w:szCs w:val="22"/>
+        </w:rPr>
+        <w:t>로 0x90000000에 다운로드한다</w:t>
+      </w:r>
+      <w:r>
+        <w:rPr>
+          <w:szCs w:val="22"/>
+        </w:rPr>
+        <w:br/>
+      </w:r>
+      <w:r>
+        <w:rPr>
+          <w:rFonts w:hint="eastAsia"/>
+          <w:szCs w:val="22"/>
+        </w:rPr>
+        <w:t xml:space="preserve">2. </w:t>
+      </w:r>
+      <w:r>
+        <w:rPr>
+          <w:szCs w:val="22"/>
+        </w:rPr>
+        <w:t>E</w:t>
+      </w:r>
+      <w:r>
+        <w:rPr>
+          <w:rFonts w:hint="eastAsia"/>
+          <w:szCs w:val="22"/>
+        </w:rPr>
+        <w:t>xternal loader를 실행시킨다.</w:t>
+      </w:r>
+      <w:r>
+        <w:rPr>
+          <w:szCs w:val="22"/>
+        </w:rPr>
+        <w:br/>
+      </w:r>
+      <w:r>
+        <w:rPr>
+          <w:rFonts w:hint="eastAsia"/>
+          <w:szCs w:val="22"/>
+        </w:rPr>
+        <w:t xml:space="preserve">3. </w:t>
+      </w:r>
+      <w:r>
+        <w:rPr>
+          <w:szCs w:val="22"/>
+        </w:rPr>
+        <w:t>L</w:t>
+      </w:r>
+      <w:r>
+        <w:rPr>
+          <w:rFonts w:hint="eastAsia"/>
+          <w:szCs w:val="22"/>
+        </w:rPr>
+        <w:t xml:space="preserve">oad </w:t>
+      </w:r>
+      <w:proofErr w:type="spellStart"/>
+      <w:r>
+        <w:rPr>
+          <w:rFonts w:hint="eastAsia"/>
+          <w:szCs w:val="22"/>
+        </w:rPr>
+        <w:t>firwmare</w:t>
+      </w:r>
+      <w:proofErr w:type="spellEnd"/>
+      <w:r>
+        <w:rPr>
+          <w:rFonts w:hint="eastAsia"/>
+          <w:szCs w:val="22"/>
+        </w:rPr>
+        <w:t>의 디버깅설정에서 reset none, external loader를 잡는다.</w:t>
+      </w:r>
+      <w:r>
+        <w:rPr>
+          <w:szCs w:val="22"/>
+        </w:rPr>
+        <w:br/>
+      </w:r>
+      <w:r>
+        <w:rPr>
+          <w:rFonts w:hint="eastAsia"/>
+          <w:szCs w:val="22"/>
+        </w:rPr>
+        <w:t xml:space="preserve">4. </w:t>
+      </w:r>
+      <w:r>
+        <w:rPr>
+          <w:szCs w:val="22"/>
+        </w:rPr>
+        <w:t>S</w:t>
+      </w:r>
+      <w:r>
+        <w:rPr>
+          <w:rFonts w:hint="eastAsia"/>
+          <w:szCs w:val="22"/>
+        </w:rPr>
+        <w:t>tartup download false로 놓는다.</w:t>
+      </w:r>
+      <w:r>
+        <w:rPr>
+          <w:szCs w:val="22"/>
+        </w:rPr>
+        <w:br/>
+      </w:r>
+      <w:r>
+        <w:rPr>
+          <w:szCs w:val="22"/>
+        </w:rPr>
+        <w:drawing>
+          <wp:inline distT="0" distB="0" distL="0" distR="0" wp14:anchorId="76F359A7" wp14:editId="5A5BA535">
+            <wp:extent cx="5731510" cy="5442585"/>
+            <wp:effectExtent l="0" t="0" r="2540" b="5715"/>
+            <wp:docPr id="517825431" name="그림 1" descr="텍스트, 스크린샷, 소프트웨어, 멀티미디어 소프트웨어이(가) 표시된 사진&#10;&#10;자동 생성된 설명"/>
+            <wp:cNvGraphicFramePr>
+              <a:graphicFrameLocks xmlns:a="http://schemas.openxmlformats.org/drawingml/2006/main" noChangeAspect="1"/>
+            </wp:cNvGraphicFramePr>
+            <a:graphic xmlns:a="http://schemas.openxmlformats.org/drawingml/2006/main">
+              <a:graphicData uri="http://schemas.openxmlformats.org/drawingml/2006/picture">
+                <pic:pic xmlns:pic="http://schemas.openxmlformats.org/drawingml/2006/picture">
+                  <pic:nvPicPr>
+                    <pic:cNvPr id="517825431" name="그림 1" descr="텍스트, 스크린샷, 소프트웨어, 멀티미디어 소프트웨어이(가) 표시된 사진&#10;&#10;자동 생성된 설명"/>
+                    <pic:cNvPicPr/>
+                  </pic:nvPicPr>
+                  <pic:blipFill>
+                    <a:blip r:embed="rId14"/>
+                    <a:stretch>
+                      <a:fillRect/>
+                    </a:stretch>
+                  </pic:blipFill>
+                  <pic:spPr>
+                    <a:xfrm>
+                      <a:off x="0" y="0"/>
+                      <a:ext cx="5731510" cy="5442585"/>
+                    </a:xfrm>
+                    <a:prstGeom prst="rect">
+                      <a:avLst/>
+                    </a:prstGeom>
+                  </pic:spPr>
+                </pic:pic>
+              </a:graphicData>
+            </a:graphic>
+          </wp:inline>
+        </w:drawing>
+      </w:r>
+      <w:r>
+        <w:rPr>
+          <w:szCs w:val="22"/>
+        </w:rPr>
+        <w:br/>
+      </w:r>
+      <w:r>
+        <w:rPr>
+          <w:szCs w:val="22"/>
+        </w:rPr>
+        <w:drawing>
+          <wp:inline distT="0" distB="0" distL="0" distR="0" wp14:anchorId="7610F4E8" wp14:editId="7AB8D742">
+            <wp:extent cx="5731510" cy="1825625"/>
+            <wp:effectExtent l="0" t="0" r="2540" b="3175"/>
+            <wp:docPr id="2111774950" name="그림 1" descr="멀티미디어 소프트웨어, 텍스트, 소프트웨어, 그래픽 소프트웨어이(가) 표시된 사진&#10;&#10;자동 생성된 설명"/>
+            <wp:cNvGraphicFramePr>
+              <a:graphicFrameLocks xmlns:a="http://schemas.openxmlformats.org/drawingml/2006/main" noChangeAspect="1"/>
+            </wp:cNvGraphicFramePr>
+            <a:graphic xmlns:a="http://schemas.openxmlformats.org/drawingml/2006/main">
+              <a:graphicData uri="http://schemas.openxmlformats.org/drawingml/2006/picture">
+                <pic:pic xmlns:pic="http://schemas.openxmlformats.org/drawingml/2006/picture">
+                  <pic:nvPicPr>
+                    <pic:cNvPr id="2111774950" name="그림 1" descr="멀티미디어 소프트웨어, 텍스트, 소프트웨어, 그래픽 소프트웨어이(가) 표시된 사진&#10;&#10;자동 생성된 설명"/>
+                    <pic:cNvPicPr/>
+                  </pic:nvPicPr>
+                  <pic:blipFill>
+                    <a:blip r:embed="rId15"/>
+                    <a:stretch>
+                      <a:fillRect/>
+                    </a:stretch>
+                  </pic:blipFill>
+                  <pic:spPr>
+                    <a:xfrm>
+                      <a:off x="0" y="0"/>
+                      <a:ext cx="5731510" cy="1825625"/>
+                    </a:xfrm>
+                    <a:prstGeom prst="rect">
+                      <a:avLst/>
+                    </a:prstGeom>
+                  </pic:spPr>
+                </pic:pic>
+              </a:graphicData>
+            </a:graphic>
+          </wp:inline>
+        </w:drawing>
+      </w:r>
+    </w:p>
+    <w:p>
+      <w:pPr>
+        <w:pStyle w:val="a6"/>
+        <w:numPr>
+          <w:ilvl w:val="0"/>
+          <w:numId w:val="1"/>
+        </w:numPr>
+        <w:rPr>
+          <w:szCs w:val="22"/>
+        </w:rPr>
+      </w:pPr>
     </w:p>
     <w:sectPr>
       <w:pgSz w:w="11906" w:h="16838"/>

</xml_diff>